<commit_message>
Connect API đăng nhập - UploadFile Img - Update Planning 4
</commit_message>
<xml_diff>
--- a/Planning Document/KẾ HOẠCH CHO SPRINT 4.docx
+++ b/Planning Document/KẾ HOẠCH CHO SPRINT 4.docx
@@ -807,7 +807,15 @@
                 <w:sz w:val="32"/>
                 <w:szCs w:val="32"/>
               </w:rPr>
-              <w:t xml:space="preserve"> DB, connect </w:t>
+              <w:t xml:space="preserve"> DB, C</w:t>
+            </w:r>
+            <w:r>
+              <w:rPr>
+                <w:rFonts w:ascii="Times New Roman" w:hAnsi="Times New Roman" w:cs="Times New Roman"/>
+                <w:sz w:val="32"/>
+                <w:szCs w:val="32"/>
+              </w:rPr>
+              <w:t xml:space="preserve">onnect </w:t>
             </w:r>
             <w:proofErr w:type="spellStart"/>
             <w:r>
@@ -843,25 +851,35 @@
                 <w:sz w:val="32"/>
                 <w:szCs w:val="32"/>
               </w:rPr>
-              <w:t xml:space="preserve">, fix bug </w:t>
-            </w:r>
-            <w:proofErr w:type="spellStart"/>
-            <w:r>
-              <w:rPr>
-                <w:rFonts w:ascii="Times New Roman" w:hAnsi="Times New Roman" w:cs="Times New Roman"/>
-                <w:sz w:val="32"/>
-                <w:szCs w:val="32"/>
-              </w:rPr>
-              <w:t>ảnh</w:t>
-            </w:r>
-            <w:proofErr w:type="spellEnd"/>
-            <w:r>
-              <w:rPr>
-                <w:rFonts w:ascii="Times New Roman" w:hAnsi="Times New Roman" w:cs="Times New Roman"/>
-                <w:sz w:val="32"/>
-                <w:szCs w:val="32"/>
-              </w:rPr>
-              <w:t xml:space="preserve"> </w:t>
+              <w:t xml:space="preserve"> </w:t>
+            </w:r>
+            <w:proofErr w:type="gramStart"/>
+            <w:r>
+              <w:rPr>
+                <w:rFonts w:ascii="Times New Roman" w:hAnsi="Times New Roman" w:cs="Times New Roman"/>
+                <w:sz w:val="32"/>
+                <w:szCs w:val="32"/>
+              </w:rPr>
+              <w:t xml:space="preserve">( </w:t>
+            </w:r>
+            <w:proofErr w:type="spellStart"/>
+            <w:r>
+              <w:rPr>
+                <w:rFonts w:ascii="Times New Roman" w:hAnsi="Times New Roman" w:cs="Times New Roman"/>
+                <w:sz w:val="32"/>
+                <w:szCs w:val="32"/>
+              </w:rPr>
+              <w:t>có</w:t>
+            </w:r>
+            <w:proofErr w:type="spellEnd"/>
+            <w:proofErr w:type="gramEnd"/>
+            <w:r>
+              <w:rPr>
+                <w:rFonts w:ascii="Times New Roman" w:hAnsi="Times New Roman" w:cs="Times New Roman"/>
+                <w:sz w:val="32"/>
+                <w:szCs w:val="32"/>
+              </w:rPr>
+              <w:t xml:space="preserve"> token)</w:t>
             </w:r>
           </w:p>
         </w:tc>
@@ -910,6 +928,150 @@
                 <w:szCs w:val="32"/>
               </w:rPr>
               <w:t>4</w:t>
+            </w:r>
+          </w:p>
+        </w:tc>
+        <w:tc>
+          <w:tcPr>
+            <w:tcW w:w="4555" w:type="dxa"/>
+          </w:tcPr>
+          <w:p>
+            <w:pPr>
+              <w:rPr>
+                <w:rFonts w:ascii="Times New Roman" w:hAnsi="Times New Roman" w:cs="Times New Roman"/>
+                <w:sz w:val="32"/>
+                <w:szCs w:val="32"/>
+              </w:rPr>
+            </w:pPr>
+            <w:proofErr w:type="spellStart"/>
+            <w:r>
+              <w:rPr>
+                <w:rFonts w:ascii="Times New Roman" w:hAnsi="Times New Roman" w:cs="Times New Roman"/>
+                <w:sz w:val="32"/>
+                <w:szCs w:val="32"/>
+              </w:rPr>
+              <w:t>UploadFile</w:t>
+            </w:r>
+            <w:proofErr w:type="spellEnd"/>
+            <w:r>
+              <w:rPr>
+                <w:rFonts w:ascii="Times New Roman" w:hAnsi="Times New Roman" w:cs="Times New Roman"/>
+                <w:sz w:val="32"/>
+                <w:szCs w:val="32"/>
+              </w:rPr>
+              <w:t xml:space="preserve"> </w:t>
+            </w:r>
+            <w:proofErr w:type="spellStart"/>
+            <w:r>
+              <w:rPr>
+                <w:rFonts w:ascii="Times New Roman" w:hAnsi="Times New Roman" w:cs="Times New Roman"/>
+                <w:sz w:val="32"/>
+                <w:szCs w:val="32"/>
+              </w:rPr>
+              <w:t>ảnh</w:t>
+            </w:r>
+            <w:proofErr w:type="spellEnd"/>
+            <w:r>
+              <w:rPr>
+                <w:rFonts w:ascii="Times New Roman" w:hAnsi="Times New Roman" w:cs="Times New Roman"/>
+                <w:sz w:val="32"/>
+                <w:szCs w:val="32"/>
+              </w:rPr>
+              <w:t xml:space="preserve"> </w:t>
+            </w:r>
+            <w:proofErr w:type="spellStart"/>
+            <w:r>
+              <w:rPr>
+                <w:rFonts w:ascii="Times New Roman" w:hAnsi="Times New Roman" w:cs="Times New Roman"/>
+                <w:sz w:val="32"/>
+                <w:szCs w:val="32"/>
+              </w:rPr>
+              <w:t>lên</w:t>
+            </w:r>
+            <w:proofErr w:type="spellEnd"/>
+            <w:r>
+              <w:rPr>
+                <w:rFonts w:ascii="Times New Roman" w:hAnsi="Times New Roman" w:cs="Times New Roman"/>
+                <w:sz w:val="32"/>
+                <w:szCs w:val="32"/>
+              </w:rPr>
+              <w:t xml:space="preserve"> </w:t>
+            </w:r>
+            <w:proofErr w:type="spellStart"/>
+            <w:r>
+              <w:rPr>
+                <w:rFonts w:ascii="Times New Roman" w:hAnsi="Times New Roman" w:cs="Times New Roman"/>
+                <w:sz w:val="32"/>
+                <w:szCs w:val="32"/>
+              </w:rPr>
+              <w:t>hệ</w:t>
+            </w:r>
+            <w:proofErr w:type="spellEnd"/>
+            <w:r>
+              <w:rPr>
+                <w:rFonts w:ascii="Times New Roman" w:hAnsi="Times New Roman" w:cs="Times New Roman"/>
+                <w:sz w:val="32"/>
+                <w:szCs w:val="32"/>
+              </w:rPr>
+              <w:t xml:space="preserve"> </w:t>
+            </w:r>
+            <w:proofErr w:type="spellStart"/>
+            <w:r>
+              <w:rPr>
+                <w:rFonts w:ascii="Times New Roman" w:hAnsi="Times New Roman" w:cs="Times New Roman"/>
+                <w:sz w:val="32"/>
+                <w:szCs w:val="32"/>
+              </w:rPr>
+              <w:t>thống</w:t>
+            </w:r>
+            <w:proofErr w:type="spellEnd"/>
+          </w:p>
+        </w:tc>
+        <w:tc>
+          <w:tcPr>
+            <w:tcW w:w="3000" w:type="dxa"/>
+          </w:tcPr>
+          <w:p>
+            <w:pPr>
+              <w:jc w:val="center"/>
+              <w:rPr>
+                <w:rFonts w:ascii="Times New Roman" w:hAnsi="Times New Roman" w:cs="Times New Roman"/>
+                <w:sz w:val="32"/>
+                <w:szCs w:val="32"/>
+              </w:rPr>
+            </w:pPr>
+            <w:r>
+              <w:rPr>
+                <w:rFonts w:ascii="Times New Roman" w:hAnsi="Times New Roman" w:cs="Times New Roman"/>
+                <w:sz w:val="32"/>
+                <w:szCs w:val="32"/>
+              </w:rPr>
+              <w:t>8</w:t>
+            </w:r>
+          </w:p>
+        </w:tc>
+      </w:tr>
+      <w:tr>
+        <w:tc>
+          <w:tcPr>
+            <w:tcW w:w="1435" w:type="dxa"/>
+          </w:tcPr>
+          <w:p>
+            <w:pPr>
+              <w:jc w:val="center"/>
+              <w:rPr>
+                <w:rFonts w:ascii="Times New Roman" w:hAnsi="Times New Roman" w:cs="Times New Roman"/>
+                <w:sz w:val="32"/>
+                <w:szCs w:val="32"/>
+              </w:rPr>
+            </w:pPr>
+            <w:r>
+              <w:rPr>
+                <w:rFonts w:ascii="Times New Roman" w:hAnsi="Times New Roman" w:cs="Times New Roman"/>
+                <w:sz w:val="32"/>
+                <w:szCs w:val="32"/>
+              </w:rPr>
+              <w:t>5</w:t>
             </w:r>
           </w:p>
         </w:tc>
@@ -2276,6 +2438,7 @@
                 <w:sz w:val="32"/>
                 <w:szCs w:val="32"/>
               </w:rPr>
+              <w:lastRenderedPageBreak/>
               <w:t>4</w:t>
             </w:r>
           </w:p>
@@ -2349,7 +2512,6 @@
                 <w:sz w:val="32"/>
                 <w:szCs w:val="32"/>
               </w:rPr>
-              <w:lastRenderedPageBreak/>
               <w:t>đăng</w:t>
             </w:r>
             <w:proofErr w:type="spellEnd"/>
@@ -2445,7 +2607,6 @@
                 <w:sz w:val="32"/>
                 <w:szCs w:val="32"/>
               </w:rPr>
-              <w:lastRenderedPageBreak/>
               <w:t>Minh Tâm</w:t>
             </w:r>
           </w:p>
@@ -3922,6 +4083,7 @@
                 <w:sz w:val="32"/>
                 <w:szCs w:val="32"/>
               </w:rPr>
+              <w:lastRenderedPageBreak/>
               <w:t>trạng</w:t>
             </w:r>
             <w:proofErr w:type="spellEnd"/>
@@ -3976,7 +4138,6 @@
                 <w:sz w:val="32"/>
                 <w:szCs w:val="32"/>
               </w:rPr>
-              <w:lastRenderedPageBreak/>
               <w:t>khuyến</w:t>
             </w:r>
             <w:proofErr w:type="spellEnd"/>
@@ -4535,15 +4696,7 @@
                 <w:sz w:val="32"/>
                 <w:szCs w:val="32"/>
               </w:rPr>
-              <w:t>2</w:t>
-            </w:r>
-            <w:r>
-              <w:rPr>
-                <w:rFonts w:ascii="Times New Roman" w:hAnsi="Times New Roman" w:cs="Times New Roman"/>
-                <w:sz w:val="32"/>
-                <w:szCs w:val="32"/>
-              </w:rPr>
-              <w:t>4</w:t>
+              <w:t>24</w:t>
             </w:r>
             <w:r>
               <w:rPr>
@@ -4598,15 +4751,7 @@
                 <w:sz w:val="32"/>
                 <w:szCs w:val="32"/>
               </w:rPr>
-              <w:t>2</w:t>
-            </w:r>
-            <w:r>
-              <w:rPr>
-                <w:rFonts w:ascii="Times New Roman" w:hAnsi="Times New Roman" w:cs="Times New Roman"/>
-                <w:sz w:val="32"/>
-                <w:szCs w:val="32"/>
-              </w:rPr>
-              <w:t>6</w:t>
+              <w:t>26</w:t>
             </w:r>
             <w:r>
               <w:rPr>
@@ -6591,9 +6736,12 @@
 </file>
 
 <file path=customXml/item1.xml><?xml version="1.0" encoding="utf-8"?>
-<p:properties xmlns:p="http://schemas.microsoft.com/office/2006/metadata/properties" xmlns:xsi="http://www.w3.org/2001/XMLSchema-instance" xmlns:pc="http://schemas.microsoft.com/office/infopath/2007/PartnerControls">
-  <documentManagement/>
-</p:properties>
+<?mso-contentType ?>
+<FormTemplates xmlns="http://schemas.microsoft.com/sharepoint/v3/contenttype/forms">
+  <Display>DocumentLibraryForm</Display>
+  <Edit>DocumentLibraryForm</Edit>
+  <New>DocumentLibraryForm</New>
+</FormTemplates>
 </file>
 
 <file path=customXml/item2.xml><?xml version="1.0" encoding="utf-8"?>
@@ -6741,19 +6889,15 @@
 </file>
 
 <file path=customXml/item3.xml><?xml version="1.0" encoding="utf-8"?>
-<?mso-contentType ?>
-<FormTemplates xmlns="http://schemas.microsoft.com/sharepoint/v3/contenttype/forms">
-  <Display>DocumentLibraryForm</Display>
-  <Edit>DocumentLibraryForm</Edit>
-  <New>DocumentLibraryForm</New>
-</FormTemplates>
+<p:properties xmlns:p="http://schemas.microsoft.com/office/2006/metadata/properties" xmlns:xsi="http://www.w3.org/2001/XMLSchema-instance" xmlns:pc="http://schemas.microsoft.com/office/infopath/2007/PartnerControls">
+  <documentManagement/>
+</p:properties>
 </file>
 
 <file path=customXml/itemProps1.xml><?xml version="1.0" encoding="utf-8"?>
-<ds:datastoreItem xmlns:ds="http://schemas.openxmlformats.org/officeDocument/2006/customXml" ds:itemID="{6464AF8E-9174-415E-B02E-0C58B7C28833}">
+<ds:datastoreItem xmlns:ds="http://schemas.openxmlformats.org/officeDocument/2006/customXml" ds:itemID="{9EA8A950-29F9-4E57-83AB-4176CB8D1C04}">
   <ds:schemaRefs>
-    <ds:schemaRef ds:uri="http://schemas.microsoft.com/office/2006/metadata/properties"/>
-    <ds:schemaRef ds:uri="http://schemas.microsoft.com/office/infopath/2007/PartnerControls"/>
+    <ds:schemaRef ds:uri="http://schemas.microsoft.com/sharepoint/v3/contenttype/forms"/>
   </ds:schemaRefs>
 </ds:datastoreItem>
 </file>
@@ -6777,9 +6921,10 @@
 </file>
 
 <file path=customXml/itemProps3.xml><?xml version="1.0" encoding="utf-8"?>
-<ds:datastoreItem xmlns:ds="http://schemas.openxmlformats.org/officeDocument/2006/customXml" ds:itemID="{9EA8A950-29F9-4E57-83AB-4176CB8D1C04}">
+<ds:datastoreItem xmlns:ds="http://schemas.openxmlformats.org/officeDocument/2006/customXml" ds:itemID="{6464AF8E-9174-415E-B02E-0C58B7C28833}">
   <ds:schemaRefs>
-    <ds:schemaRef ds:uri="http://schemas.microsoft.com/sharepoint/v3/contenttype/forms"/>
+    <ds:schemaRef ds:uri="http://schemas.microsoft.com/office/2006/metadata/properties"/>
+    <ds:schemaRef ds:uri="http://schemas.microsoft.com/office/infopath/2007/PartnerControls"/>
   </ds:schemaRefs>
 </ds:datastoreItem>
 </file>
</xml_diff>